<commit_message>
Added Some to Progress
</commit_message>
<xml_diff>
--- a/Documents/RuizTakemoto-KED_Progress.docx
+++ b/Documents/RuizTakemoto-KED_Progress.docx
@@ -506,8 +506,6 @@
               </w:rPr>
               <w:t>I</w:t>
             </w:r>
-            <w:bookmarkStart w:id="0" w:name="_GoBack"/>
-            <w:bookmarkEnd w:id="0"/>
           </w:p>
         </w:tc>
       </w:tr>
@@ -615,6 +613,17 @@
           <w:szCs w:val="24"/>
         </w:rPr>
       </w:pPr>
+    </w:p>
+    <w:p>
+      <w:pPr>
+        <w:pStyle w:val="NoSpacing"/>
+        <w:jc w:val="both"/>
+        <w:rPr>
+          <w:rFonts w:cs="Times New Roman"/>
+          <w:b/>
+          <w:szCs w:val="24"/>
+        </w:rPr>
+      </w:pPr>
       <w:r>
         <w:rPr>
           <w:rFonts w:cs="Times New Roman"/>
@@ -667,6 +676,162 @@
           <w:szCs w:val="24"/>
         </w:rPr>
       </w:pPr>
+    </w:p>
+    <w:p>
+      <w:pPr>
+        <w:pStyle w:val="NoSpacing"/>
+        <w:rPr>
+          <w:rFonts w:cs="Times New Roman"/>
+          <w:color w:val="000000" w:themeColor="text1"/>
+          <w:szCs w:val="24"/>
+        </w:rPr>
+      </w:pPr>
+      <w:r>
+        <w:rPr>
+          <w:rFonts w:cs="Times New Roman"/>
+          <w:szCs w:val="24"/>
+        </w:rPr>
+        <w:t xml:space="preserve">Currently, </w:t>
+      </w:r>
+      <w:r>
+        <w:rPr>
+          <w:rFonts w:cs="Times New Roman"/>
+          <w:szCs w:val="24"/>
+        </w:rPr>
+        <w:t xml:space="preserve">we have the </w:t>
+      </w:r>
+      <w:proofErr w:type="spellStart"/>
+      <w:r>
+        <w:rPr>
+          <w:rFonts w:cs="Times New Roman"/>
+          <w:szCs w:val="24"/>
+        </w:rPr>
+        <w:t>Atmega</w:t>
+      </w:r>
+      <w:proofErr w:type="spellEnd"/>
+      <w:r>
+        <w:rPr>
+          <w:rFonts w:cs="Times New Roman"/>
+          <w:szCs w:val="24"/>
+        </w:rPr>
+        <w:t xml:space="preserve"> communicating with </w:t>
+      </w:r>
+      <w:r>
+        <w:rPr>
+          <w:rFonts w:cs="Times New Roman"/>
+          <w:szCs w:val="24"/>
+        </w:rPr>
+        <w:t>the Raspberry Pi</w:t>
+      </w:r>
+      <w:r>
+        <w:rPr>
+          <w:rFonts w:cs="Times New Roman"/>
+          <w:szCs w:val="24"/>
+        </w:rPr>
+        <w:t>, and</w:t>
+      </w:r>
+      <w:r>
+        <w:rPr>
+          <w:rFonts w:cs="Times New Roman"/>
+          <w:szCs w:val="24"/>
+        </w:rPr>
+        <w:t xml:space="preserve"> </w:t>
+      </w:r>
+      <w:r>
+        <w:rPr>
+          <w:rFonts w:cs="Times New Roman"/>
+          <w:szCs w:val="24"/>
+        </w:rPr>
+        <w:t xml:space="preserve">we have facial recognition running on the Pi as well. </w:t>
+      </w:r>
+      <w:r>
+        <w:rPr>
+          <w:rFonts w:cs="Times New Roman"/>
+          <w:color w:val="000000" w:themeColor="text1"/>
+          <w:szCs w:val="24"/>
+        </w:rPr>
+        <w:t>T</w:t>
+      </w:r>
+      <w:r>
+        <w:rPr>
+          <w:rFonts w:cs="Times New Roman"/>
+          <w:color w:val="000000" w:themeColor="text1"/>
+          <w:szCs w:val="24"/>
+        </w:rPr>
+        <w:t>he ATmega328</w:t>
+      </w:r>
+      <w:r>
+        <w:rPr>
+          <w:rFonts w:cs="Times New Roman"/>
+          <w:color w:val="000000" w:themeColor="text1"/>
+          <w:szCs w:val="24"/>
+        </w:rPr>
+        <w:t xml:space="preserve"> works</w:t>
+      </w:r>
+      <w:r>
+        <w:rPr>
+          <w:rFonts w:cs="Times New Roman"/>
+          <w:color w:val="000000" w:themeColor="text1"/>
+          <w:szCs w:val="24"/>
+        </w:rPr>
+        <w:t xml:space="preserve"> as </w:t>
+      </w:r>
+      <w:r>
+        <w:rPr>
+          <w:rFonts w:cs="Times New Roman"/>
+          <w:color w:val="000000" w:themeColor="text1"/>
+          <w:szCs w:val="24"/>
+        </w:rPr>
+        <w:t>a</w:t>
+      </w:r>
+      <w:r>
+        <w:rPr>
+          <w:rFonts w:cs="Times New Roman"/>
+          <w:color w:val="000000" w:themeColor="text1"/>
+          <w:szCs w:val="24"/>
+        </w:rPr>
+        <w:t xml:space="preserve"> secondary microcontroller to monitor the accelerometer, read inputs from the keypad, and control the stepper motor.</w:t>
+      </w:r>
+      <w:r>
+        <w:rPr>
+          <w:rFonts w:cs="Times New Roman"/>
+          <w:color w:val="000000" w:themeColor="text1"/>
+          <w:szCs w:val="24"/>
+        </w:rPr>
+        <w:t xml:space="preserve"> For facial recognition, we use a pre-trained CNN. We train the CNN on a separate </w:t>
+      </w:r>
+      <w:r>
+        <w:rPr>
+          <w:rFonts w:cs="Times New Roman"/>
+          <w:color w:val="000000" w:themeColor="text1"/>
+          <w:szCs w:val="24"/>
+        </w:rPr>
+        <w:t>device and</w:t>
+      </w:r>
+      <w:r>
+        <w:rPr>
+          <w:rFonts w:cs="Times New Roman"/>
+          <w:color w:val="000000" w:themeColor="text1"/>
+          <w:szCs w:val="24"/>
+        </w:rPr>
+        <w:t xml:space="preserve"> transfer the model to the Pi for use. </w:t>
+      </w:r>
+      <w:r>
+        <w:rPr>
+          <w:rFonts w:cs="Times New Roman"/>
+          <w:color w:val="000000" w:themeColor="text1"/>
+          <w:szCs w:val="24"/>
+        </w:rPr>
+        <w:t>No actual training is done on the Raspberry Pi, currently. When the camera attached to the Pi recognizes a face</w:t>
+      </w:r>
+      <w:r>
+        <w:rPr>
+          <w:rFonts w:cs="Times New Roman"/>
+          <w:color w:val="000000" w:themeColor="text1"/>
+          <w:szCs w:val="24"/>
+        </w:rPr>
+        <w:t xml:space="preserve"> </w:t>
+      </w:r>
     </w:p>
     <w:p>
       <w:pPr>
@@ -1092,6 +1257,8 @@
                 <w:szCs w:val="16"/>
               </w:rPr>
             </w:pPr>
+            <w:bookmarkStart w:id="0" w:name="_GoBack"/>
+            <w:bookmarkEnd w:id="0"/>
           </w:p>
         </w:tc>
       </w:tr>
@@ -6169,6 +6336,7 @@
     <w:lsdException w:name="HTML Sample" w:semiHidden="1" w:unhideWhenUsed="1"/>
     <w:lsdException w:name="HTML Typewriter" w:semiHidden="1" w:unhideWhenUsed="1"/>
     <w:lsdException w:name="HTML Variable" w:semiHidden="1" w:unhideWhenUsed="1"/>
+    <w:lsdException w:name="Normal Table" w:semiHidden="1" w:unhideWhenUsed="1"/>
     <w:lsdException w:name="annotation subject" w:semiHidden="1" w:unhideWhenUsed="1"/>
     <w:lsdException w:name="No List" w:semiHidden="1" w:unhideWhenUsed="1"/>
     <w:lsdException w:name="Outline List 1" w:semiHidden="1" w:unhideWhenUsed="1"/>
@@ -6211,8 +6379,11 @@
     <w:lsdException w:name="Table Contemporary" w:semiHidden="1" w:unhideWhenUsed="1"/>
     <w:lsdException w:name="Table Elegant" w:semiHidden="1" w:unhideWhenUsed="1"/>
     <w:lsdException w:name="Table Professional" w:semiHidden="1" w:unhideWhenUsed="1"/>
+    <w:lsdException w:name="Table Subtle 1" w:semiHidden="1" w:unhideWhenUsed="1"/>
     <w:lsdException w:name="Table Subtle 2" w:semiHidden="1" w:unhideWhenUsed="1"/>
     <w:lsdException w:name="Table Web 1" w:semiHidden="1" w:unhideWhenUsed="1"/>
+    <w:lsdException w:name="Table Web 2" w:semiHidden="1" w:unhideWhenUsed="1"/>
+    <w:lsdException w:name="Table Web 3" w:semiHidden="1" w:unhideWhenUsed="1"/>
     <w:lsdException w:name="Balloon Text" w:semiHidden="1" w:unhideWhenUsed="1"/>
     <w:lsdException w:name="Table Grid" w:uiPriority="39"/>
     <w:lsdException w:name="Table Theme" w:semiHidden="1" w:unhideWhenUsed="1"/>

</xml_diff>

<commit_message>
Revised Summary, and added to tabels
</commit_message>
<xml_diff>
--- a/Documents/RuizTakemoto-KED_Progress.docx
+++ b/Documents/RuizTakemoto-KED_Progress.docx
@@ -1113,7 +1113,65 @@
           <w:color w:val="000000" w:themeColor="text1"/>
           <w:szCs w:val="24"/>
         </w:rPr>
-        <w:t xml:space="preserve">  </w:t>
+        <w:t>Another possibility</w:t>
+      </w:r>
+      <w:r>
+        <w:rPr>
+          <w:rFonts w:cs="Times New Roman"/>
+          <w:color w:val="000000" w:themeColor="text1"/>
+          <w:szCs w:val="24"/>
+        </w:rPr>
+        <w:t xml:space="preserve"> to increase execution time</w:t>
+      </w:r>
+      <w:r>
+        <w:rPr>
+          <w:rFonts w:cs="Times New Roman"/>
+          <w:color w:val="000000" w:themeColor="text1"/>
+          <w:szCs w:val="24"/>
+        </w:rPr>
+        <w:t xml:space="preserve"> is to use a different CNN. We are currently using FaceNet which is accurate but at the cost of being very CPU intensive. </w:t>
+      </w:r>
+      <w:r>
+        <w:rPr>
+          <w:rFonts w:cs="Times New Roman"/>
+          <w:color w:val="000000" w:themeColor="text1"/>
+          <w:szCs w:val="24"/>
+        </w:rPr>
+        <w:t xml:space="preserve">We are currently looking into </w:t>
+      </w:r>
+      <w:r>
+        <w:rPr>
+          <w:rFonts w:cs="Times New Roman"/>
+          <w:color w:val="000000" w:themeColor="text1"/>
+          <w:szCs w:val="24"/>
+        </w:rPr>
+        <w:t xml:space="preserve">other models such as OpenFace. </w:t>
+      </w:r>
+      <w:r>
+        <w:rPr>
+          <w:rFonts w:cs="Times New Roman"/>
+          <w:color w:val="000000" w:themeColor="text1"/>
+          <w:szCs w:val="24"/>
+        </w:rPr>
+        <w:t xml:space="preserve">We could also implement socket programming. With a server doing the calculations, the pi would only have to send a frame from a video and receive the </w:t>
+      </w:r>
+      <w:r>
+        <w:rPr>
+          <w:rFonts w:cs="Times New Roman"/>
+          <w:color w:val="000000" w:themeColor="text1"/>
+          <w:szCs w:val="24"/>
+        </w:rPr>
+        <w:t xml:space="preserve">confidence </w:t>
+      </w:r>
+      <w:bookmarkStart w:id="0" w:name="_GoBack"/>
+      <w:bookmarkEnd w:id="0"/>
+      <w:r>
+        <w:rPr>
+          <w:rFonts w:cs="Times New Roman"/>
+          <w:color w:val="000000" w:themeColor="text1"/>
+          <w:szCs w:val="24"/>
+        </w:rPr>
+        <w:t xml:space="preserve">result of the CNN. </w:t>
       </w:r>
     </w:p>
     <w:p>
@@ -1841,8 +1899,6 @@
               </w:rPr>
               <w:t>Door Model</w:t>
             </w:r>
-            <w:bookmarkStart w:id="0" w:name="_GoBack"/>
-            <w:bookmarkEnd w:id="0"/>
           </w:p>
         </w:tc>
         <w:tc>
@@ -1910,6 +1966,15 @@
                 <w:szCs w:val="16"/>
               </w:rPr>
             </w:pPr>
+            <w:r>
+              <w:rPr>
+                <w:rFonts w:ascii="Arial" w:hAnsi="Arial" w:cs="Arial"/>
+                <w:b/>
+                <w:sz w:val="20"/>
+                <w:szCs w:val="16"/>
+              </w:rPr>
+              <w:t>Increasing Speed of Program</w:t>
+            </w:r>
           </w:p>
         </w:tc>
         <w:tc>
@@ -2834,6 +2899,14 @@
                 <w:szCs w:val="20"/>
               </w:rPr>
             </w:pPr>
+            <w:r>
+              <w:rPr>
+                <w:rFonts w:ascii="Times New Roman" w:hAnsi="Times New Roman" w:cs="Times New Roman"/>
+                <w:sz w:val="16"/>
+                <w:szCs w:val="20"/>
+              </w:rPr>
+              <w:t>Microcontroller Programmer</w:t>
+            </w:r>
           </w:p>
         </w:tc>
       </w:tr>
@@ -2887,6 +2960,14 @@
                 <w:szCs w:val="20"/>
               </w:rPr>
             </w:pPr>
+            <w:r>
+              <w:rPr>
+                <w:rFonts w:ascii="Times New Roman" w:hAnsi="Times New Roman" w:cs="Times New Roman"/>
+                <w:sz w:val="16"/>
+                <w:szCs w:val="20"/>
+              </w:rPr>
+              <w:t>Facial Recognition Programmer</w:t>
+            </w:r>
           </w:p>
         </w:tc>
       </w:tr>
@@ -2944,7 +3025,23 @@
                 <w:sz w:val="16"/>
                 <w:szCs w:val="20"/>
               </w:rPr>
-              <w:t>Knowledge of ATMEGA168 microcontroller</w:t>
+              <w:t>Knowledge of ATMEGA</w:t>
+            </w:r>
+            <w:r>
+              <w:rPr>
+                <w:rFonts w:ascii="Times New Roman" w:hAnsi="Times New Roman" w:cs="Times New Roman"/>
+                <w:sz w:val="16"/>
+                <w:szCs w:val="20"/>
+              </w:rPr>
+              <w:t>328</w:t>
+            </w:r>
+            <w:r>
+              <w:rPr>
+                <w:rFonts w:ascii="Times New Roman" w:hAnsi="Times New Roman" w:cs="Times New Roman"/>
+                <w:sz w:val="16"/>
+                <w:szCs w:val="20"/>
+              </w:rPr>
+              <w:t xml:space="preserve"> microcontroller</w:t>
             </w:r>
           </w:p>
           <w:p>
@@ -2970,9 +3067,51 @@
                 <w:sz w:val="16"/>
                 <w:szCs w:val="20"/>
               </w:rPr>
-              <w:t>C++ programming</w:t>
-            </w:r>
-          </w:p>
+              <w:t>AVR Studio experience</w:t>
+            </w:r>
+          </w:p>
+        </w:tc>
+      </w:tr>
+      <w:tr>
+        <w:tc>
+          <w:tcPr>
+            <w:tcW w:w="1795" w:type="dxa"/>
+            <w:shd w:val="clear" w:color="auto" w:fill="BDD6EE" w:themeFill="accent1" w:themeFillTint="66"/>
+          </w:tcPr>
+          <w:p>
+            <w:pPr>
+              <w:pStyle w:val="NoSpacing"/>
+              <w:rPr>
+                <w:rFonts w:ascii="Times New Roman" w:hAnsi="Times New Roman" w:cs="Times New Roman"/>
+                <w:b/>
+                <w:sz w:val="20"/>
+                <w:szCs w:val="20"/>
+              </w:rPr>
+            </w:pPr>
+            <w:r>
+              <w:rPr>
+                <w:rFonts w:ascii="Times New Roman" w:hAnsi="Times New Roman" w:cs="Times New Roman"/>
+                <w:b/>
+                <w:sz w:val="20"/>
+                <w:szCs w:val="20"/>
+              </w:rPr>
+              <w:t xml:space="preserve">Facial </w:t>
+            </w:r>
+            <w:r>
+              <w:rPr>
+                <w:rFonts w:ascii="Times New Roman" w:hAnsi="Times New Roman" w:cs="Times New Roman"/>
+                <w:b/>
+                <w:sz w:val="20"/>
+                <w:szCs w:val="20"/>
+              </w:rPr>
+              <w:t>Recognition Programmer</w:t>
+            </w:r>
+          </w:p>
+        </w:tc>
+        <w:tc>
+          <w:tcPr>
+            <w:tcW w:w="9000" w:type="dxa"/>
+          </w:tcPr>
           <w:p>
             <w:pPr>
               <w:pStyle w:val="NoSpacing"/>
@@ -2996,42 +3135,17 @@
                 <w:sz w:val="16"/>
                 <w:szCs w:val="20"/>
               </w:rPr>
-              <w:t>AVR Studio experience</w:t>
-            </w:r>
-          </w:p>
-        </w:tc>
-      </w:tr>
-      <w:tr>
-        <w:tc>
-          <w:tcPr>
-            <w:tcW w:w="1795" w:type="dxa"/>
-            <w:shd w:val="clear" w:color="auto" w:fill="BDD6EE" w:themeFill="accent1" w:themeFillTint="66"/>
-          </w:tcPr>
-          <w:p>
-            <w:pPr>
-              <w:pStyle w:val="NoSpacing"/>
-              <w:rPr>
-                <w:rFonts w:ascii="Times New Roman" w:hAnsi="Times New Roman" w:cs="Times New Roman"/>
-                <w:b/>
-                <w:sz w:val="20"/>
+              <w:t xml:space="preserve">Knowledge of </w:t>
+            </w:r>
+            <w:r>
+              <w:rPr>
+                <w:rFonts w:ascii="Times New Roman" w:hAnsi="Times New Roman" w:cs="Times New Roman"/>
+                <w:sz w:val="16"/>
                 <w:szCs w:val="20"/>
               </w:rPr>
-            </w:pPr>
-            <w:r>
-              <w:rPr>
-                <w:rFonts w:ascii="Times New Roman" w:hAnsi="Times New Roman" w:cs="Times New Roman"/>
-                <w:b/>
-                <w:sz w:val="20"/>
-                <w:szCs w:val="20"/>
-              </w:rPr>
-              <w:t>Image processing specialist</w:t>
-            </w:r>
-          </w:p>
-        </w:tc>
-        <w:tc>
-          <w:tcPr>
-            <w:tcW w:w="9000" w:type="dxa"/>
-          </w:tcPr>
+              <w:t>CNNs</w:t>
+            </w:r>
+          </w:p>
           <w:p>
             <w:pPr>
               <w:pStyle w:val="NoSpacing"/>
@@ -3055,66 +3169,7 @@
                 <w:sz w:val="16"/>
                 <w:szCs w:val="20"/>
               </w:rPr>
-              <w:t>Knowledge of image processing algorithms</w:t>
-            </w:r>
-          </w:p>
-        </w:tc>
-      </w:tr>
-      <w:tr>
-        <w:tc>
-          <w:tcPr>
-            <w:tcW w:w="1795" w:type="dxa"/>
-            <w:shd w:val="clear" w:color="auto" w:fill="BDD6EE" w:themeFill="accent1" w:themeFillTint="66"/>
-          </w:tcPr>
-          <w:p>
-            <w:pPr>
-              <w:pStyle w:val="NoSpacing"/>
-              <w:rPr>
-                <w:rFonts w:ascii="Times New Roman" w:hAnsi="Times New Roman" w:cs="Times New Roman"/>
-                <w:b/>
-                <w:sz w:val="20"/>
-                <w:szCs w:val="20"/>
-              </w:rPr>
-            </w:pPr>
-            <w:r>
-              <w:rPr>
-                <w:rFonts w:ascii="Times New Roman" w:hAnsi="Times New Roman" w:cs="Times New Roman"/>
-                <w:b/>
-                <w:sz w:val="20"/>
-                <w:szCs w:val="20"/>
-              </w:rPr>
-              <w:t>CAD designer</w:t>
-            </w:r>
-          </w:p>
-        </w:tc>
-        <w:tc>
-          <w:tcPr>
-            <w:tcW w:w="9000" w:type="dxa"/>
-          </w:tcPr>
-          <w:p>
-            <w:pPr>
-              <w:pStyle w:val="NoSpacing"/>
-              <w:numPr>
-                <w:ilvl w:val="0"/>
-                <w:numId w:val="6"/>
-              </w:numPr>
-              <w:tabs>
-                <w:tab w:val="left" w:pos="111"/>
-              </w:tabs>
-              <w:ind w:left="0" w:right="12" w:firstLine="0"/>
-              <w:rPr>
-                <w:rFonts w:ascii="Times New Roman" w:hAnsi="Times New Roman" w:cs="Times New Roman"/>
-                <w:sz w:val="16"/>
-                <w:szCs w:val="20"/>
-              </w:rPr>
-            </w:pPr>
-            <w:r>
-              <w:rPr>
-                <w:rFonts w:ascii="Times New Roman" w:hAnsi="Times New Roman" w:cs="Times New Roman"/>
-                <w:sz w:val="16"/>
-                <w:szCs w:val="20"/>
-              </w:rPr>
-              <w:t>CAD skills sufficient to design the device case</w:t>
+              <w:t>Knowledge of Python</w:t>
             </w:r>
           </w:p>
         </w:tc>
@@ -3317,6 +3372,14 @@
                 <w:szCs w:val="20"/>
               </w:rPr>
             </w:pPr>
+            <w:r>
+              <w:rPr>
+                <w:rFonts w:ascii="Times New Roman" w:hAnsi="Times New Roman" w:cs="Times New Roman"/>
+                <w:sz w:val="16"/>
+                <w:szCs w:val="20"/>
+              </w:rPr>
+              <w:t>Bryan Takemoto</w:t>
+            </w:r>
           </w:p>
         </w:tc>
       </w:tr>
@@ -3361,6 +3424,14 @@
                 <w:szCs w:val="20"/>
               </w:rPr>
             </w:pPr>
+            <w:r>
+              <w:rPr>
+                <w:rFonts w:ascii="Times New Roman" w:hAnsi="Times New Roman" w:cs="Times New Roman"/>
+                <w:sz w:val="16"/>
+                <w:szCs w:val="20"/>
+              </w:rPr>
+              <w:t xml:space="preserve">Facial Recognition Programmer  </w:t>
+            </w:r>
           </w:p>
         </w:tc>
       </w:tr>
@@ -3785,6 +3856,15 @@
                 <w:szCs w:val="16"/>
               </w:rPr>
             </w:pPr>
+            <w:r>
+              <w:rPr>
+                <w:rFonts w:cs="Arial"/>
+                <w:b/>
+                <w:sz w:val="20"/>
+                <w:szCs w:val="16"/>
+              </w:rPr>
+              <w:t>Microcontroller/ Hardware Setup</w:t>
+            </w:r>
           </w:p>
         </w:tc>
         <w:tc>
@@ -3800,6 +3880,14 @@
                 <w:szCs w:val="16"/>
               </w:rPr>
             </w:pPr>
+            <w:r>
+              <w:rPr>
+                <w:rFonts w:cs="Arial"/>
+                <w:sz w:val="20"/>
+                <w:szCs w:val="16"/>
+              </w:rPr>
+              <w:t>Bryan Takemoto</w:t>
+            </w:r>
           </w:p>
         </w:tc>
         <w:tc>
@@ -3846,6 +3934,14 @@
                 <w:szCs w:val="16"/>
               </w:rPr>
             </w:pPr>
+            <w:r>
+              <w:rPr>
+                <w:rFonts w:cs="Arial"/>
+                <w:sz w:val="20"/>
+                <w:szCs w:val="16"/>
+              </w:rPr>
+              <w:t>Yes</w:t>
+            </w:r>
           </w:p>
         </w:tc>
       </w:tr>
@@ -3865,6 +3961,15 @@
                 <w:szCs w:val="16"/>
               </w:rPr>
             </w:pPr>
+            <w:r>
+              <w:rPr>
+                <w:rFonts w:cs="Arial"/>
+                <w:b/>
+                <w:sz w:val="20"/>
+                <w:szCs w:val="16"/>
+              </w:rPr>
+              <w:t xml:space="preserve">Schematic </w:t>
+            </w:r>
           </w:p>
         </w:tc>
         <w:tc>
@@ -3880,6 +3985,14 @@
                 <w:szCs w:val="16"/>
               </w:rPr>
             </w:pPr>
+            <w:r>
+              <w:rPr>
+                <w:rFonts w:cs="Arial"/>
+                <w:sz w:val="20"/>
+                <w:szCs w:val="16"/>
+              </w:rPr>
+              <w:t>Bryan Takemoto</w:t>
+            </w:r>
           </w:p>
         </w:tc>
         <w:tc>
@@ -3926,6 +4039,329 @@
                 <w:szCs w:val="16"/>
               </w:rPr>
             </w:pPr>
+            <w:r>
+              <w:rPr>
+                <w:rFonts w:cs="Arial"/>
+                <w:sz w:val="20"/>
+                <w:szCs w:val="16"/>
+              </w:rPr>
+              <w:t>Yes</w:t>
+            </w:r>
+          </w:p>
+        </w:tc>
+      </w:tr>
+      <w:tr>
+        <w:tc>
+          <w:tcPr>
+            <w:tcW w:w="2250" w:type="dxa"/>
+            <w:shd w:val="clear" w:color="auto" w:fill="auto"/>
+          </w:tcPr>
+          <w:p>
+            <w:pPr>
+              <w:pStyle w:val="NoSpacing"/>
+              <w:rPr>
+                <w:rFonts w:cs="Arial"/>
+                <w:b/>
+                <w:sz w:val="20"/>
+                <w:szCs w:val="16"/>
+              </w:rPr>
+            </w:pPr>
+            <w:r>
+              <w:rPr>
+                <w:rFonts w:cs="Arial"/>
+                <w:b/>
+                <w:sz w:val="20"/>
+                <w:szCs w:val="16"/>
+              </w:rPr>
+              <w:t>Facial Recognition</w:t>
+            </w:r>
+          </w:p>
+        </w:tc>
+        <w:tc>
+          <w:tcPr>
+            <w:tcW w:w="1890" w:type="dxa"/>
+          </w:tcPr>
+          <w:p>
+            <w:pPr>
+              <w:pStyle w:val="NoSpacing"/>
+              <w:rPr>
+                <w:rFonts w:cs="Arial"/>
+                <w:sz w:val="20"/>
+                <w:szCs w:val="16"/>
+              </w:rPr>
+            </w:pPr>
+            <w:r>
+              <w:rPr>
+                <w:rFonts w:cs="Arial"/>
+                <w:sz w:val="20"/>
+                <w:szCs w:val="16"/>
+              </w:rPr>
+              <w:t>Adrian Ruiz</w:t>
+            </w:r>
+          </w:p>
+        </w:tc>
+        <w:tc>
+          <w:tcPr>
+            <w:tcW w:w="1980" w:type="dxa"/>
+          </w:tcPr>
+          <w:p>
+            <w:pPr>
+              <w:pStyle w:val="NoSpacing"/>
+              <w:rPr>
+                <w:rFonts w:cs="Arial"/>
+                <w:sz w:val="20"/>
+                <w:szCs w:val="16"/>
+              </w:rPr>
+            </w:pPr>
+          </w:p>
+        </w:tc>
+        <w:tc>
+          <w:tcPr>
+            <w:tcW w:w="1890" w:type="dxa"/>
+          </w:tcPr>
+          <w:p>
+            <w:pPr>
+              <w:pStyle w:val="NoSpacing"/>
+              <w:rPr>
+                <w:rFonts w:cs="Arial"/>
+                <w:sz w:val="20"/>
+                <w:szCs w:val="16"/>
+              </w:rPr>
+            </w:pPr>
+          </w:p>
+        </w:tc>
+        <w:tc>
+          <w:tcPr>
+            <w:tcW w:w="2790" w:type="dxa"/>
+          </w:tcPr>
+          <w:p>
+            <w:pPr>
+              <w:pStyle w:val="NoSpacing"/>
+              <w:jc w:val="center"/>
+              <w:rPr>
+                <w:rFonts w:cs="Arial"/>
+                <w:sz w:val="20"/>
+                <w:szCs w:val="16"/>
+              </w:rPr>
+            </w:pPr>
+            <w:r>
+              <w:rPr>
+                <w:rFonts w:cs="Arial"/>
+                <w:sz w:val="20"/>
+                <w:szCs w:val="16"/>
+              </w:rPr>
+              <w:t>Yes</w:t>
+            </w:r>
+          </w:p>
+        </w:tc>
+      </w:tr>
+      <w:tr>
+        <w:tc>
+          <w:tcPr>
+            <w:tcW w:w="2250" w:type="dxa"/>
+            <w:shd w:val="clear" w:color="auto" w:fill="auto"/>
+          </w:tcPr>
+          <w:p>
+            <w:pPr>
+              <w:pStyle w:val="NoSpacing"/>
+              <w:rPr>
+                <w:rFonts w:cs="Arial"/>
+                <w:b/>
+                <w:sz w:val="20"/>
+                <w:szCs w:val="16"/>
+              </w:rPr>
+            </w:pPr>
+            <w:r>
+              <w:rPr>
+                <w:rFonts w:cs="Arial"/>
+                <w:b/>
+                <w:sz w:val="20"/>
+                <w:szCs w:val="16"/>
+              </w:rPr>
+              <w:t>Door Model</w:t>
+            </w:r>
+          </w:p>
+        </w:tc>
+        <w:tc>
+          <w:tcPr>
+            <w:tcW w:w="1890" w:type="dxa"/>
+          </w:tcPr>
+          <w:p>
+            <w:pPr>
+              <w:pStyle w:val="NoSpacing"/>
+              <w:rPr>
+                <w:rFonts w:cs="Arial"/>
+                <w:sz w:val="20"/>
+                <w:szCs w:val="16"/>
+              </w:rPr>
+            </w:pPr>
+            <w:r>
+              <w:rPr>
+                <w:rFonts w:cs="Arial"/>
+                <w:sz w:val="20"/>
+                <w:szCs w:val="16"/>
+              </w:rPr>
+              <w:t>Bryan Takemoto</w:t>
+            </w:r>
+          </w:p>
+        </w:tc>
+        <w:tc>
+          <w:tcPr>
+            <w:tcW w:w="1980" w:type="dxa"/>
+          </w:tcPr>
+          <w:p>
+            <w:pPr>
+              <w:pStyle w:val="NoSpacing"/>
+              <w:rPr>
+                <w:rFonts w:cs="Arial"/>
+                <w:sz w:val="20"/>
+                <w:szCs w:val="16"/>
+              </w:rPr>
+            </w:pPr>
+          </w:p>
+        </w:tc>
+        <w:tc>
+          <w:tcPr>
+            <w:tcW w:w="1890" w:type="dxa"/>
+          </w:tcPr>
+          <w:p>
+            <w:pPr>
+              <w:pStyle w:val="NoSpacing"/>
+              <w:rPr>
+                <w:rFonts w:cs="Arial"/>
+                <w:sz w:val="20"/>
+                <w:szCs w:val="16"/>
+              </w:rPr>
+            </w:pPr>
+          </w:p>
+        </w:tc>
+        <w:tc>
+          <w:tcPr>
+            <w:tcW w:w="2790" w:type="dxa"/>
+          </w:tcPr>
+          <w:p>
+            <w:pPr>
+              <w:pStyle w:val="NoSpacing"/>
+              <w:jc w:val="center"/>
+              <w:rPr>
+                <w:rFonts w:cs="Arial"/>
+                <w:sz w:val="20"/>
+                <w:szCs w:val="16"/>
+              </w:rPr>
+            </w:pPr>
+            <w:r>
+              <w:rPr>
+                <w:rFonts w:cs="Arial"/>
+                <w:sz w:val="20"/>
+                <w:szCs w:val="16"/>
+              </w:rPr>
+              <w:t>No</w:t>
+            </w:r>
+          </w:p>
+        </w:tc>
+      </w:tr>
+      <w:tr>
+        <w:tc>
+          <w:tcPr>
+            <w:tcW w:w="2250" w:type="dxa"/>
+            <w:shd w:val="clear" w:color="auto" w:fill="auto"/>
+          </w:tcPr>
+          <w:p>
+            <w:pPr>
+              <w:pStyle w:val="NoSpacing"/>
+              <w:rPr>
+                <w:rFonts w:cs="Arial"/>
+                <w:b/>
+                <w:sz w:val="20"/>
+                <w:szCs w:val="16"/>
+              </w:rPr>
+            </w:pPr>
+            <w:r>
+              <w:rPr>
+                <w:rFonts w:cs="Arial"/>
+                <w:b/>
+                <w:sz w:val="20"/>
+                <w:szCs w:val="16"/>
+              </w:rPr>
+              <w:t>Socket Programming</w:t>
+            </w:r>
+          </w:p>
+        </w:tc>
+        <w:tc>
+          <w:tcPr>
+            <w:tcW w:w="1890" w:type="dxa"/>
+          </w:tcPr>
+          <w:p>
+            <w:pPr>
+              <w:pStyle w:val="NoSpacing"/>
+              <w:rPr>
+                <w:rFonts w:cs="Arial"/>
+                <w:sz w:val="20"/>
+                <w:szCs w:val="16"/>
+              </w:rPr>
+            </w:pPr>
+            <w:r>
+              <w:rPr>
+                <w:rFonts w:cs="Arial"/>
+                <w:sz w:val="20"/>
+                <w:szCs w:val="16"/>
+              </w:rPr>
+              <w:t>Adrian Ruiz</w:t>
+            </w:r>
+          </w:p>
+        </w:tc>
+        <w:tc>
+          <w:tcPr>
+            <w:tcW w:w="1980" w:type="dxa"/>
+          </w:tcPr>
+          <w:p>
+            <w:pPr>
+              <w:pStyle w:val="NoSpacing"/>
+              <w:rPr>
+                <w:rFonts w:cs="Arial"/>
+                <w:sz w:val="20"/>
+                <w:szCs w:val="16"/>
+              </w:rPr>
+            </w:pPr>
+          </w:p>
+        </w:tc>
+        <w:tc>
+          <w:tcPr>
+            <w:tcW w:w="1890" w:type="dxa"/>
+          </w:tcPr>
+          <w:p>
+            <w:pPr>
+              <w:pStyle w:val="NoSpacing"/>
+              <w:rPr>
+                <w:rFonts w:cs="Arial"/>
+                <w:sz w:val="20"/>
+                <w:szCs w:val="16"/>
+              </w:rPr>
+            </w:pPr>
+          </w:p>
+        </w:tc>
+        <w:tc>
+          <w:tcPr>
+            <w:tcW w:w="2790" w:type="dxa"/>
+          </w:tcPr>
+          <w:p>
+            <w:pPr>
+              <w:pStyle w:val="NoSpacing"/>
+              <w:jc w:val="center"/>
+              <w:rPr>
+                <w:rFonts w:cs="Arial"/>
+                <w:sz w:val="20"/>
+                <w:szCs w:val="16"/>
+              </w:rPr>
+            </w:pPr>
+            <w:r>
+              <w:rPr>
+                <w:rFonts w:cs="Arial"/>
+                <w:sz w:val="20"/>
+                <w:szCs w:val="16"/>
+              </w:rPr>
+              <w:t>No</w:t>
+            </w:r>
           </w:p>
         </w:tc>
       </w:tr>

</xml_diff>